<commit_message>
correlation analysis of metric1&2&6 and metric5&6.
</commit_message>
<xml_diff>
--- a/data analysis/Correction 5&6/report5&6.docx
+++ b/data analysis/Correction 5&6/report5&6.docx
@@ -7,15 +7,22 @@
         <w:rPr>
           <w:rFonts w:hint="eastAsia"/>
         </w:rPr>
-        <w:t>结论：负相关，相关性很弱</w:t>
-      </w:r>
-    </w:p>
-    <w:p>
-      <w:pPr>
+        <w:t>结论：</w:t>
+      </w:r>
+      <w:r>
         <w:rPr>
           <w:rFonts w:hint="eastAsia"/>
         </w:rPr>
-      </w:pPr>
+        <w:t>正</w:t>
+      </w:r>
+      <w:r>
+        <w:rPr>
+          <w:rFonts w:hint="eastAsia"/>
+        </w:rPr>
+        <w:t>相关，相关性很弱</w:t>
+      </w:r>
+    </w:p>
+    <w:p>
       <w:r>
         <w:rPr>
           <w:rFonts w:hint="eastAsia"/>
@@ -31,8 +38,6 @@
         </w:rPr>
         <w:t>组数据</w:t>
       </w:r>
-      <w:bookmarkStart w:id="0" w:name="_GoBack"/>
-      <w:bookmarkEnd w:id="0"/>
     </w:p>
     <w:p>
       <w:r>
@@ -50,10 +55,10 @@
         <w:rPr>
           <w:rFonts w:hint="eastAsia"/>
         </w:rPr>
-        <w:t>皮尔森相关系数-</w:t>
-      </w:r>
-      <w:r>
-        <w:t>0.0892</w:t>
+        <w:t>皮尔森相关系数</w:t>
+      </w:r>
+      <w:r>
+        <w:t>0.2732</w:t>
       </w:r>
     </w:p>
     <w:p>
@@ -61,11 +66,13 @@
         <w:rPr>
           <w:rFonts w:hint="eastAsia"/>
         </w:rPr>
-        <w:t>斯皮尔曼相关系数-</w:t>
-      </w:r>
-      <w:r>
-        <w:t>0.1364</w:t>
-      </w:r>
+        <w:t>斯皮尔曼相关系数</w:t>
+      </w:r>
+      <w:r>
+        <w:t>0.0990</w:t>
+      </w:r>
+      <w:bookmarkStart w:id="0" w:name="_GoBack"/>
+      <w:bookmarkEnd w:id="0"/>
     </w:p>
     <w:sectPr>
       <w:pgSz w:w="11900" w:h="16840"/>
@@ -197,6 +204,7 @@
     <w:lsdException w:name="HTML Sample" w:semiHidden="1" w:unhideWhenUsed="1"/>
     <w:lsdException w:name="HTML Typewriter" w:semiHidden="1" w:unhideWhenUsed="1"/>
     <w:lsdException w:name="HTML Variable" w:semiHidden="1" w:unhideWhenUsed="1"/>
+    <w:lsdException w:name="Normal Table" w:semiHidden="1" w:unhideWhenUsed="1"/>
     <w:lsdException w:name="annotation subject" w:semiHidden="1" w:unhideWhenUsed="1"/>
     <w:lsdException w:name="No List" w:semiHidden="1" w:unhideWhenUsed="1"/>
     <w:lsdException w:name="Outline List 1" w:semiHidden="1" w:unhideWhenUsed="1"/>
@@ -243,8 +251,10 @@
     <w:lsdException w:name="Table Subtle 2" w:semiHidden="1" w:unhideWhenUsed="1"/>
     <w:lsdException w:name="Table Web 1" w:semiHidden="1" w:unhideWhenUsed="1"/>
     <w:lsdException w:name="Table Web 2" w:semiHidden="1" w:unhideWhenUsed="1"/>
+    <w:lsdException w:name="Table Web 3" w:semiHidden="1" w:unhideWhenUsed="1"/>
     <w:lsdException w:name="Balloon Text" w:semiHidden="1" w:unhideWhenUsed="1"/>
     <w:lsdException w:name="Table Grid" w:uiPriority="39"/>
+    <w:lsdException w:name="Table Theme" w:semiHidden="1" w:unhideWhenUsed="1"/>
     <w:lsdException w:name="Placeholder Text" w:semiHidden="1"/>
     <w:lsdException w:name="No Spacing" w:uiPriority="1" w:qFormat="1"/>
     <w:lsdException w:name="Light Shading" w:uiPriority="60"/>

</xml_diff>

<commit_message>
document of data analysis,conclusion and some figures for paper
</commit_message>
<xml_diff>
--- a/data analysis/Correction 5&6/report5&6.docx
+++ b/data analysis/Correction 5&6/report5&6.docx
@@ -19,8 +19,16 @@
         <w:rPr>
           <w:rFonts w:hint="eastAsia"/>
         </w:rPr>
-        <w:t>相关，相关性很弱</w:t>
-      </w:r>
+        <w:t>相关，相关性</w:t>
+      </w:r>
+      <w:r>
+        <w:rPr>
+          <w:rFonts w:hint="eastAsia"/>
+        </w:rPr>
+        <w:t>不错</w:t>
+      </w:r>
+      <w:bookmarkStart w:id="0" w:name="_GoBack"/>
+      <w:bookmarkEnd w:id="0"/>
     </w:p>
     <w:p>
       <w:r>
@@ -71,8 +79,6 @@
       <w:r>
         <w:t>0.0990</w:t>
       </w:r>
-      <w:bookmarkStart w:id="0" w:name="_GoBack"/>
-      <w:bookmarkEnd w:id="0"/>
     </w:p>
     <w:sectPr>
       <w:pgSz w:w="11900" w:h="16840"/>

</xml_diff>